<commit_message>
update revisi tugas dan laporan
</commit_message>
<xml_diff>
--- a/MODUL1/Laporan_RSBK_BAB II_Kelompok12.docx
+++ b/MODUL1/Laporan_RSBK_BAB II_Kelompok12.docx
@@ -9467,10 +9467,10 @@
           <w:lang w:val="en-SG" w:eastAsia="en-SG"/>
         </w:rPr>
         <w:drawing>
-          <wp:inline distT="0" distB="0" distL="0" distR="0" wp14:anchorId="3659DD6F" wp14:editId="3090BA60">
-            <wp:extent cx="2014927" cy="2924355"/>
-            <wp:effectExtent l="0" t="0" r="4445" b="9525"/>
-            <wp:docPr id="3" name="Picture 3"/>
+          <wp:inline distT="0" distB="0" distL="0" distR="0" wp14:anchorId="34C81F2F" wp14:editId="36595294">
+            <wp:extent cx="2311987" cy="3240000"/>
+            <wp:effectExtent l="0" t="0" r="0" b="0"/>
+            <wp:docPr id="12" name="Picture 12"/>
             <wp:cNvGraphicFramePr>
               <a:graphicFrameLocks xmlns:a="http://schemas.openxmlformats.org/drawingml/2006/main" noChangeAspect="1"/>
             </wp:cNvGraphicFramePr>
@@ -9490,7 +9490,7 @@
                   <pic:spPr>
                     <a:xfrm>
                       <a:off x="0" y="0"/>
-                      <a:ext cx="2020056" cy="2931799"/>
+                      <a:ext cx="2311987" cy="3240000"/>
                     </a:xfrm>
                     <a:prstGeom prst="rect">
                       <a:avLst/>
@@ -9598,6 +9598,7 @@
         <w:rPr>
           <w:color w:val="000000"/>
         </w:rPr>
+        <w:lastRenderedPageBreak/>
         <w:tab/>
       </w:r>
       <w:r>
@@ -9662,7 +9663,6 @@
           <w:i/>
           <w:color w:val="000000"/>
         </w:rPr>
-        <w:lastRenderedPageBreak/>
         <w:t>Listing code</w:t>
       </w:r>
       <w:r>
@@ -10228,6 +10228,7 @@
               <w:pStyle w:val="codes"/>
             </w:pPr>
             <w:r>
+              <w:lastRenderedPageBreak/>
               <w:t xml:space="preserve">            public void </w:t>
             </w:r>
             <w:proofErr w:type="gramStart"/>
@@ -10284,7 +10285,6 @@
               <w:pStyle w:val="codes"/>
             </w:pPr>
             <w:r>
-              <w:lastRenderedPageBreak/>
               <w:t xml:space="preserve">    }</w:t>
             </w:r>
           </w:p>
@@ -10537,10 +10537,156 @@
           <w:lang w:val="en-SG" w:eastAsia="en-SG"/>
         </w:rPr>
         <w:drawing>
-          <wp:inline distT="0" distB="0" distL="0" distR="0" wp14:anchorId="10CDF74D" wp14:editId="52D3A678">
-            <wp:extent cx="2554887" cy="3752491"/>
-            <wp:effectExtent l="0" t="0" r="0" b="635"/>
-            <wp:docPr id="4" name="Picture 4"/>
+          <wp:inline distT="0" distB="0" distL="0" distR="0" wp14:anchorId="1B64B3C2" wp14:editId="03705207">
+            <wp:extent cx="2311987" cy="3240000"/>
+            <wp:effectExtent l="0" t="0" r="0" b="0"/>
+            <wp:docPr id="13" name="Picture 13"/>
+            <wp:cNvGraphicFramePr>
+              <a:graphicFrameLocks xmlns:a="http://schemas.openxmlformats.org/drawingml/2006/main" noChangeAspect="1"/>
+            </wp:cNvGraphicFramePr>
+            <a:graphic xmlns:a="http://schemas.openxmlformats.org/drawingml/2006/main">
+              <a:graphicData uri="http://schemas.openxmlformats.org/drawingml/2006/picture">
+                <pic:pic xmlns:pic="http://schemas.openxmlformats.org/drawingml/2006/picture">
+                  <pic:nvPicPr>
+                    <pic:cNvPr id="1" name=""/>
+                    <pic:cNvPicPr/>
+                  </pic:nvPicPr>
+                  <pic:blipFill>
+                    <a:blip r:embed="rId42"/>
+                    <a:stretch>
+                      <a:fillRect/>
+                    </a:stretch>
+                  </pic:blipFill>
+                  <pic:spPr>
+                    <a:xfrm>
+                      <a:off x="0" y="0"/>
+                      <a:ext cx="2311987" cy="3240000"/>
+                    </a:xfrm>
+                    <a:prstGeom prst="rect">
+                      <a:avLst/>
+                    </a:prstGeom>
+                  </pic:spPr>
+                </pic:pic>
+              </a:graphicData>
+            </a:graphic>
+          </wp:inline>
+        </w:drawing>
+      </w:r>
+    </w:p>
+    <w:p>
+      <w:pPr>
+        <w:pStyle w:val="NormalWeb"/>
+        <w:spacing w:before="0" w:beforeAutospacing="0" w:after="0" w:afterAutospacing="0"/>
+        <w:jc w:val="center"/>
+        <w:rPr>
+          <w:noProof/>
+          <w:sz w:val="20"/>
+          <w:lang w:val="en-SG" w:eastAsia="en-SG"/>
+        </w:rPr>
+      </w:pPr>
+      <w:r>
+        <w:rPr>
+          <w:noProof/>
+          <w:sz w:val="20"/>
+          <w:lang w:val="en-SG" w:eastAsia="en-SG"/>
+        </w:rPr>
+        <w:t xml:space="preserve">Gambar 2. </w:t>
+      </w:r>
+      <w:r>
+        <w:rPr>
+          <w:noProof/>
+          <w:sz w:val="20"/>
+          <w:lang w:val="en-SG" w:eastAsia="en-SG"/>
+        </w:rPr>
+        <w:fldChar w:fldCharType="begin"/>
+      </w:r>
+      <w:r>
+        <w:rPr>
+          <w:noProof/>
+          <w:sz w:val="20"/>
+          <w:lang w:val="en-SG" w:eastAsia="en-SG"/>
+        </w:rPr>
+        <w:instrText xml:space="preserve"> SEQ Gambar_2. \* ARABIC </w:instrText>
+      </w:r>
+      <w:r>
+        <w:rPr>
+          <w:noProof/>
+          <w:sz w:val="20"/>
+          <w:lang w:val="en-SG" w:eastAsia="en-SG"/>
+        </w:rPr>
+        <w:fldChar w:fldCharType="separate"/>
+      </w:r>
+      <w:r>
+        <w:rPr>
+          <w:noProof/>
+          <w:sz w:val="20"/>
+          <w:lang w:val="en-SG" w:eastAsia="en-SG"/>
+        </w:rPr>
+        <w:t>34</w:t>
+      </w:r>
+      <w:r>
+        <w:rPr>
+          <w:noProof/>
+          <w:sz w:val="20"/>
+          <w:lang w:val="en-SG" w:eastAsia="en-SG"/>
+        </w:rPr>
+        <w:fldChar w:fldCharType="end"/>
+      </w:r>
+      <w:r>
+        <w:rPr>
+          <w:noProof/>
+          <w:sz w:val="20"/>
+          <w:lang w:val="en-SG" w:eastAsia="en-SG"/>
+        </w:rPr>
+        <w:t xml:space="preserve"> Tampilan awal setelah di </w:t>
+      </w:r>
+      <w:r>
+        <w:rPr>
+          <w:i/>
+          <w:noProof/>
+          <w:sz w:val="20"/>
+          <w:lang w:val="en-SG" w:eastAsia="en-SG"/>
+        </w:rPr>
+        <w:t>run</w:t>
+      </w:r>
+    </w:p>
+    <w:p>
+      <w:pPr>
+        <w:pStyle w:val="NormalWeb"/>
+        <w:keepNext/>
+        <w:spacing w:before="0" w:beforeAutospacing="0" w:after="0" w:afterAutospacing="0" w:line="360" w:lineRule="auto"/>
+        <w:jc w:val="center"/>
+        <w:rPr>
+          <w:noProof/>
+          <w:sz w:val="20"/>
+          <w:lang w:val="en-SG" w:eastAsia="en-SG"/>
+        </w:rPr>
+      </w:pPr>
+    </w:p>
+    <w:p>
+      <w:pPr>
+        <w:pStyle w:val="NormalWeb"/>
+        <w:keepNext/>
+        <w:spacing w:before="0" w:beforeAutospacing="0" w:after="0" w:afterAutospacing="0" w:line="360" w:lineRule="auto"/>
+        <w:jc w:val="center"/>
+        <w:rPr>
+          <w:noProof/>
+          <w:sz w:val="20"/>
+          <w:lang w:val="en-SG" w:eastAsia="en-SG"/>
+        </w:rPr>
+      </w:pPr>
+      <w:bookmarkStart w:id="0" w:name="_GoBack"/>
+      <w:r>
+        <w:rPr>
+          <w:noProof/>
+          <w:sz w:val="20"/>
+          <w:lang w:val="en-SG" w:eastAsia="en-SG"/>
+        </w:rPr>
+        <w:drawing>
+          <wp:inline distT="0" distB="0" distL="0" distR="0" wp14:anchorId="09E7CAA2" wp14:editId="49CAD47D">
+            <wp:extent cx="2074910" cy="2924175"/>
+            <wp:effectExtent l="0" t="0" r="1905" b="0"/>
+            <wp:docPr id="14" name="Picture 14"/>
             <wp:cNvGraphicFramePr>
               <a:graphicFrameLocks xmlns:a="http://schemas.openxmlformats.org/drawingml/2006/main" noChangeAspect="1"/>
             </wp:cNvGraphicFramePr>
@@ -10560,7 +10706,7 @@
                   <pic:spPr>
                     <a:xfrm>
                       <a:off x="0" y="0"/>
-                      <a:ext cx="2559460" cy="3759207"/>
+                      <a:ext cx="2081003" cy="2932762"/>
                     </a:xfrm>
                     <a:prstGeom prst="rect">
                       <a:avLst/>
@@ -10572,11 +10718,13 @@
           </wp:inline>
         </w:drawing>
       </w:r>
-    </w:p>
-    <w:p>
-      <w:pPr>
-        <w:pStyle w:val="NormalWeb"/>
-        <w:spacing w:before="0" w:beforeAutospacing="0" w:after="0" w:afterAutospacing="0"/>
+      <w:bookmarkEnd w:id="0"/>
+    </w:p>
+    <w:p>
+      <w:pPr>
+        <w:pStyle w:val="NormalWeb"/>
+        <w:keepNext/>
+        <w:spacing w:before="0" w:beforeAutospacing="0" w:after="0" w:afterAutospacing="0" w:line="360" w:lineRule="auto"/>
         <w:jc w:val="center"/>
         <w:rPr>
           <w:noProof/>
@@ -10622,7 +10770,7 @@
           <w:sz w:val="20"/>
           <w:lang w:val="en-SG" w:eastAsia="en-SG"/>
         </w:rPr>
-        <w:t>34</w:t>
+        <w:t>35</w:t>
       </w:r>
       <w:r>
         <w:rPr>
@@ -10638,16 +10786,7 @@
           <w:sz w:val="20"/>
           <w:lang w:val="en-SG" w:eastAsia="en-SG"/>
         </w:rPr>
-        <w:t xml:space="preserve"> Tampilan awal setelah di </w:t>
-      </w:r>
-      <w:r>
-        <w:rPr>
-          <w:i/>
-          <w:noProof/>
-          <w:sz w:val="20"/>
-          <w:lang w:val="en-SG" w:eastAsia="en-SG"/>
-        </w:rPr>
-        <w:t>run</w:t>
+        <w:t xml:space="preserve"> Setelah button di klik</w:t>
       </w:r>
     </w:p>
     <w:p>
@@ -10662,19 +10801,6 @@
           <w:lang w:val="en-SG" w:eastAsia="en-SG"/>
         </w:rPr>
       </w:pPr>
-    </w:p>
-    <w:p>
-      <w:pPr>
-        <w:pStyle w:val="NormalWeb"/>
-        <w:keepNext/>
-        <w:spacing w:before="0" w:beforeAutospacing="0" w:after="0" w:afterAutospacing="0" w:line="360" w:lineRule="auto"/>
-        <w:jc w:val="center"/>
-        <w:rPr>
-          <w:noProof/>
-          <w:sz w:val="20"/>
-          <w:lang w:val="en-SG" w:eastAsia="en-SG"/>
-        </w:rPr>
-      </w:pPr>
       <w:r>
         <w:rPr>
           <w:noProof/>
@@ -10682,10 +10808,10 @@
           <w:lang w:val="en-SG" w:eastAsia="en-SG"/>
         </w:rPr>
         <w:drawing>
-          <wp:inline distT="0" distB="0" distL="0" distR="0" wp14:anchorId="771E73A1" wp14:editId="30FEFC4F">
-            <wp:extent cx="1914285" cy="2829464"/>
-            <wp:effectExtent l="0" t="0" r="0" b="0"/>
-            <wp:docPr id="8" name="Picture 8"/>
+          <wp:inline distT="0" distB="0" distL="0" distR="0" wp14:anchorId="08C847E5" wp14:editId="4B7E2BDE">
+            <wp:extent cx="2037754" cy="2876550"/>
+            <wp:effectExtent l="0" t="0" r="635" b="0"/>
+            <wp:docPr id="16" name="Picture 16"/>
             <wp:cNvGraphicFramePr>
               <a:graphicFrameLocks xmlns:a="http://schemas.openxmlformats.org/drawingml/2006/main" noChangeAspect="1"/>
             </wp:cNvGraphicFramePr>
@@ -10705,7 +10831,7 @@
                   <pic:spPr>
                     <a:xfrm>
                       <a:off x="0" y="0"/>
-                      <a:ext cx="1925163" cy="2845543"/>
+                      <a:ext cx="2041534" cy="2881886"/>
                     </a:xfrm>
                     <a:prstGeom prst="rect">
                       <a:avLst/>
@@ -10768,7 +10894,7 @@
           <w:sz w:val="20"/>
           <w:lang w:val="en-SG" w:eastAsia="en-SG"/>
         </w:rPr>
-        <w:t>35</w:t>
+        <w:t>36</w:t>
       </w:r>
       <w:r>
         <w:rPr>
@@ -10784,7 +10910,7 @@
           <w:sz w:val="20"/>
           <w:lang w:val="en-SG" w:eastAsia="en-SG"/>
         </w:rPr>
-        <w:t xml:space="preserve"> Setelah button di klik</w:t>
+        <w:t xml:space="preserve"> Setelah button di klik ke-dua kalinya</w:t>
       </w:r>
     </w:p>
     <w:p>
@@ -10792,124 +10918,24 @@
         <w:pStyle w:val="NormalWeb"/>
         <w:keepNext/>
         <w:spacing w:before="0" w:beforeAutospacing="0" w:after="0" w:afterAutospacing="0" w:line="360" w:lineRule="auto"/>
-        <w:jc w:val="center"/>
-        <w:rPr>
-          <w:noProof/>
-          <w:sz w:val="20"/>
-          <w:lang w:val="en-SG" w:eastAsia="en-SG"/>
-        </w:rPr>
-      </w:pPr>
-      <w:r>
-        <w:rPr>
-          <w:noProof/>
-          <w:sz w:val="20"/>
-          <w:lang w:val="en-SG" w:eastAsia="en-SG"/>
-        </w:rPr>
-        <w:drawing>
-          <wp:inline distT="0" distB="0" distL="0" distR="0" wp14:anchorId="162440B4" wp14:editId="41AA3F9E">
-            <wp:extent cx="1777042" cy="2644987"/>
-            <wp:effectExtent l="0" t="0" r="0" b="3175"/>
-            <wp:docPr id="10" name="Picture 10"/>
-            <wp:cNvGraphicFramePr>
-              <a:graphicFrameLocks xmlns:a="http://schemas.openxmlformats.org/drawingml/2006/main" noChangeAspect="1"/>
-            </wp:cNvGraphicFramePr>
-            <a:graphic xmlns:a="http://schemas.openxmlformats.org/drawingml/2006/main">
-              <a:graphicData uri="http://schemas.openxmlformats.org/drawingml/2006/picture">
-                <pic:pic xmlns:pic="http://schemas.openxmlformats.org/drawingml/2006/picture">
-                  <pic:nvPicPr>
-                    <pic:cNvPr id="1" name=""/>
-                    <pic:cNvPicPr/>
-                  </pic:nvPicPr>
-                  <pic:blipFill>
-                    <a:blip r:embed="rId45"/>
-                    <a:stretch>
-                      <a:fillRect/>
-                    </a:stretch>
-                  </pic:blipFill>
-                  <pic:spPr>
-                    <a:xfrm>
-                      <a:off x="0" y="0"/>
-                      <a:ext cx="1783524" cy="2654635"/>
-                    </a:xfrm>
-                    <a:prstGeom prst="rect">
-                      <a:avLst/>
-                    </a:prstGeom>
-                  </pic:spPr>
-                </pic:pic>
-              </a:graphicData>
-            </a:graphic>
-          </wp:inline>
-        </w:drawing>
-      </w:r>
+        <w:rPr>
+          <w:noProof/>
+          <w:sz w:val="20"/>
+          <w:lang w:val="en-SG" w:eastAsia="en-SG"/>
+        </w:rPr>
+      </w:pPr>
     </w:p>
     <w:p>
       <w:pPr>
         <w:pStyle w:val="NormalWeb"/>
         <w:keepNext/>
         <w:spacing w:before="0" w:beforeAutospacing="0" w:after="0" w:afterAutospacing="0" w:line="360" w:lineRule="auto"/>
-        <w:jc w:val="center"/>
-        <w:rPr>
-          <w:noProof/>
-          <w:sz w:val="20"/>
-          <w:lang w:val="en-SG" w:eastAsia="en-SG"/>
-        </w:rPr>
-      </w:pPr>
-      <w:r>
-        <w:rPr>
-          <w:noProof/>
-          <w:sz w:val="20"/>
-          <w:lang w:val="en-SG" w:eastAsia="en-SG"/>
-        </w:rPr>
-        <w:t xml:space="preserve">Gambar 2. </w:t>
-      </w:r>
-      <w:r>
-        <w:rPr>
-          <w:noProof/>
-          <w:sz w:val="20"/>
-          <w:lang w:val="en-SG" w:eastAsia="en-SG"/>
-        </w:rPr>
-        <w:fldChar w:fldCharType="begin"/>
-      </w:r>
-      <w:r>
-        <w:rPr>
-          <w:noProof/>
-          <w:sz w:val="20"/>
-          <w:lang w:val="en-SG" w:eastAsia="en-SG"/>
-        </w:rPr>
-        <w:instrText xml:space="preserve"> SEQ Gambar_2. \* ARABIC </w:instrText>
-      </w:r>
-      <w:r>
-        <w:rPr>
-          <w:noProof/>
-          <w:sz w:val="20"/>
-          <w:lang w:val="en-SG" w:eastAsia="en-SG"/>
-        </w:rPr>
-        <w:fldChar w:fldCharType="separate"/>
-      </w:r>
-      <w:r>
-        <w:rPr>
-          <w:noProof/>
-          <w:sz w:val="20"/>
-          <w:lang w:val="en-SG" w:eastAsia="en-SG"/>
-        </w:rPr>
-        <w:t>36</w:t>
-      </w:r>
-      <w:r>
-        <w:rPr>
-          <w:noProof/>
-          <w:sz w:val="20"/>
-          <w:lang w:val="en-SG" w:eastAsia="en-SG"/>
-        </w:rPr>
-        <w:fldChar w:fldCharType="end"/>
-      </w:r>
-      <w:r>
-        <w:rPr>
-          <w:noProof/>
-          <w:sz w:val="20"/>
-          <w:lang w:val="en-SG" w:eastAsia="en-SG"/>
-        </w:rPr>
-        <w:t xml:space="preserve"> Setelah button di klik ke-dua kalinya</w:t>
-      </w:r>
+        <w:rPr>
+          <w:noProof/>
+          <w:sz w:val="16"/>
+          <w:lang w:val="en-SG" w:eastAsia="en-SG"/>
+        </w:rPr>
+      </w:pPr>
     </w:p>
     <w:p>
       <w:pPr>
@@ -10922,30 +10948,6 @@
           <w:lang w:val="en-SG" w:eastAsia="en-SG"/>
         </w:rPr>
       </w:pPr>
-    </w:p>
-    <w:p>
-      <w:pPr>
-        <w:pStyle w:val="NormalWeb"/>
-        <w:keepNext/>
-        <w:spacing w:before="0" w:beforeAutospacing="0" w:after="0" w:afterAutospacing="0" w:line="360" w:lineRule="auto"/>
-        <w:rPr>
-          <w:noProof/>
-          <w:sz w:val="16"/>
-          <w:lang w:val="en-SG" w:eastAsia="en-SG"/>
-        </w:rPr>
-      </w:pPr>
-    </w:p>
-    <w:p>
-      <w:pPr>
-        <w:pStyle w:val="NormalWeb"/>
-        <w:keepNext/>
-        <w:spacing w:before="0" w:beforeAutospacing="0" w:after="0" w:afterAutospacing="0" w:line="360" w:lineRule="auto"/>
-        <w:rPr>
-          <w:noProof/>
-          <w:sz w:val="20"/>
-          <w:lang w:val="en-SG" w:eastAsia="en-SG"/>
-        </w:rPr>
-      </w:pPr>
       <w:r>
         <w:rPr>
           <w:noProof/>
@@ -10954,7 +10956,7 @@
         </w:rPr>
         <w:t xml:space="preserve">Link Github : </w:t>
       </w:r>
-      <w:hyperlink r:id="rId46" w:history="1">
+      <w:hyperlink r:id="rId45" w:history="1">
         <w:r>
           <w:rPr>
             <w:rStyle w:val="Hyperlink"/>
@@ -10999,8 +11001,6 @@
           <w:lang w:val="en-SG" w:eastAsia="en-SG"/>
         </w:rPr>
       </w:pPr>
-      <w:bookmarkStart w:id="0" w:name="_GoBack"/>
-      <w:bookmarkEnd w:id="0"/>
       <w:r>
         <w:rPr>
           <w:noProof/>
@@ -14887,7 +14887,7 @@
 </file>
 
 <file path=customXml/itemProps1.xml><?xml version="1.0" encoding="utf-8"?>
-<ds:datastoreItem xmlns:ds="http://schemas.openxmlformats.org/officeDocument/2006/customXml" ds:itemID="{DC945EA6-5970-4FF0-9566-FA140A69F561}">
+<ds:datastoreItem xmlns:ds="http://schemas.openxmlformats.org/officeDocument/2006/customXml" ds:itemID="{CA005D2B-A140-4974-9774-68970BCB8FDA}">
   <ds:schemaRefs>
     <ds:schemaRef ds:uri="http://schemas.openxmlformats.org/officeDocument/2006/bibliography"/>
   </ds:schemaRefs>

</xml_diff>